<commit_message>
i haven't done this in months apparently
</commit_message>
<xml_diff>
--- a/site/assignments/controversyWorksheet.docx
+++ b/site/assignments/controversyWorksheet.docx
@@ -1,6 +1,6 @@
 
 <file path=word/document.xml><?xml version="1.0" encoding="utf-8"?>
-<w:document xmlns:wpc="http://schemas.microsoft.com/office/word/2010/wordprocessingCanvas" xmlns:mc="http://schemas.openxmlformats.org/markup-compatibility/2006" xmlns:o="urn:schemas-microsoft-com:office:office" xmlns:r="http://schemas.openxmlformats.org/officeDocument/2006/relationships" xmlns:m="http://schemas.openxmlformats.org/officeDocument/2006/math" xmlns:v="urn:schemas-microsoft-com:vml" xmlns:wp14="http://schemas.microsoft.com/office/word/2010/wordprocessingDrawing" xmlns:wp="http://schemas.openxmlformats.org/drawingml/2006/wordprocessingDrawing" xmlns:w10="urn:schemas-microsoft-com:office:word" xmlns:w="http://schemas.openxmlformats.org/wordprocessingml/2006/main" xmlns:w14="http://schemas.microsoft.com/office/word/2010/wordml" xmlns:wpg="http://schemas.microsoft.com/office/word/2010/wordprocessingGroup" xmlns:wpi="http://schemas.microsoft.com/office/word/2010/wordprocessingInk" xmlns:wne="http://schemas.microsoft.com/office/word/2006/wordml" xmlns:wps="http://schemas.microsoft.com/office/word/2010/wordprocessingShape" mc:Ignorable="w14 wp14">
+<w:document xmlns:wpc="http://schemas.microsoft.com/office/word/2010/wordprocessingCanvas" xmlns:mo="http://schemas.microsoft.com/office/mac/office/2008/main" xmlns:mc="http://schemas.openxmlformats.org/markup-compatibility/2006" xmlns:mv="urn:schemas-microsoft-com:mac:vml" xmlns:o="urn:schemas-microsoft-com:office:office" xmlns:r="http://schemas.openxmlformats.org/officeDocument/2006/relationships" xmlns:m="http://schemas.openxmlformats.org/officeDocument/2006/math" xmlns:v="urn:schemas-microsoft-com:vml" xmlns:wp14="http://schemas.microsoft.com/office/word/2010/wordprocessingDrawing" xmlns:wp="http://schemas.openxmlformats.org/drawingml/2006/wordprocessingDrawing" xmlns:w10="urn:schemas-microsoft-com:office:word" xmlns:w="http://schemas.openxmlformats.org/wordprocessingml/2006/main" xmlns:w14="http://schemas.microsoft.com/office/word/2010/wordml" xmlns:wpg="http://schemas.microsoft.com/office/word/2010/wordprocessingGroup" xmlns:wpi="http://schemas.microsoft.com/office/word/2010/wordprocessingInk" xmlns:wne="http://schemas.microsoft.com/office/word/2006/wordml" xmlns:wps="http://schemas.microsoft.com/office/word/2010/wordprocessingShape" mc:Ignorable="w14 wp14">
   <w:body>
     <w:p>
       <w:pPr>
@@ -20,7 +20,25 @@
         <w:rPr>
           <w:rFonts w:ascii="Garamond" w:hAnsi="Garamond"/>
         </w:rPr>
-        <w:t>28 August 2013</w:t>
+        <w:t>5</w:t>
+      </w:r>
+      <w:r>
+        <w:rPr>
+          <w:rFonts w:ascii="Garamond" w:hAnsi="Garamond"/>
+        </w:rPr>
+        <w:t xml:space="preserve"> </w:t>
+      </w:r>
+      <w:r>
+        <w:rPr>
+          <w:rFonts w:ascii="Garamond" w:hAnsi="Garamond"/>
+        </w:rPr>
+        <w:t>September</w:t>
+      </w:r>
+      <w:r>
+        <w:rPr>
+          <w:rFonts w:ascii="Garamond" w:hAnsi="Garamond"/>
+        </w:rPr>
+        <w:t xml:space="preserve"> 2013</w:t>
       </w:r>
     </w:p>
     <w:p>
@@ -62,41 +80,90 @@
       <w:r>
         <w:rPr>
           <w:rFonts w:ascii="Garamond" w:hAnsi="Garamond"/>
-        </w:rPr>
-        <w:t xml:space="preserve">1. </w:t>
-      </w:r>
-      <w:r>
-        <w:rPr>
-          <w:rFonts w:ascii="Garamond" w:hAnsi="Garamond"/>
-        </w:rPr>
-        <w:t>Choose a topic you are interested in and have some background knowledge about (if possible).  Some examples of topics are: education, sports, healthcare, childcare, insurance, technology.</w:t>
-      </w:r>
-    </w:p>
-    <w:p>
-      <w:pPr>
-        <w:rPr>
-          <w:rFonts w:ascii="Garamond" w:hAnsi="Garamond"/>
-        </w:rPr>
-      </w:pPr>
-    </w:p>
-    <w:p>
-      <w:pPr>
-        <w:rPr>
-          <w:rFonts w:ascii="Garamond" w:hAnsi="Garamond"/>
-        </w:rPr>
-      </w:pPr>
-    </w:p>
-    <w:p>
-      <w:pPr>
-        <w:rPr>
-          <w:rFonts w:ascii="Garamond" w:hAnsi="Garamond"/>
-        </w:rPr>
-      </w:pPr>
-      <w:r>
-        <w:rPr>
-          <w:rFonts w:ascii="Garamond" w:hAnsi="Garamond"/>
-        </w:rPr>
-        <w:t xml:space="preserve">2. </w:t>
+          <w:b/>
+        </w:rPr>
+        <w:t>1.</w:t>
+      </w:r>
+      <w:r>
+        <w:rPr>
+          <w:rFonts w:ascii="Garamond" w:hAnsi="Garamond"/>
+        </w:rPr>
+        <w:t xml:space="preserve"> </w:t>
+      </w:r>
+      <w:r>
+        <w:rPr>
+          <w:rFonts w:ascii="Garamond" w:hAnsi="Garamond"/>
+          <w:b/>
+        </w:rPr>
+        <w:t>State your topic</w:t>
+      </w:r>
+      <w:r>
+        <w:rPr>
+          <w:rFonts w:ascii="Garamond" w:hAnsi="Garamond"/>
+          <w:b/>
+        </w:rPr>
+        <w:t>.</w:t>
+      </w:r>
+      <w:r>
+        <w:rPr>
+          <w:rFonts w:ascii="Garamond" w:hAnsi="Garamond"/>
+        </w:rPr>
+        <w:t xml:space="preserve"> (Remember: a topic should be something you are interested in and have background knowledge in. Examples include: education, sports, healthcare, insurance, </w:t>
+      </w:r>
+      <w:proofErr w:type="gramStart"/>
+      <w:r>
+        <w:rPr>
+          <w:rFonts w:ascii="Garamond" w:hAnsi="Garamond"/>
+        </w:rPr>
+        <w:t>technology</w:t>
+      </w:r>
+      <w:proofErr w:type="gramEnd"/>
+      <w:r>
+        <w:rPr>
+          <w:rFonts w:ascii="Garamond" w:hAnsi="Garamond"/>
+        </w:rPr>
+        <w:t>)</w:t>
+      </w:r>
+    </w:p>
+    <w:p>
+      <w:pPr>
+        <w:rPr>
+          <w:rFonts w:ascii="Garamond" w:hAnsi="Garamond"/>
+        </w:rPr>
+      </w:pPr>
+    </w:p>
+    <w:p>
+      <w:pPr>
+        <w:rPr>
+          <w:rFonts w:ascii="Garamond" w:hAnsi="Garamond"/>
+        </w:rPr>
+      </w:pPr>
+    </w:p>
+    <w:p>
+      <w:pPr>
+        <w:rPr>
+          <w:rFonts w:ascii="Garamond" w:hAnsi="Garamond"/>
+        </w:rPr>
+      </w:pPr>
+      <w:r>
+        <w:rPr>
+          <w:rFonts w:ascii="Garamond" w:hAnsi="Garamond"/>
+          <w:b/>
+        </w:rPr>
+        <w:t>2.</w:t>
+      </w:r>
+      <w:r>
+        <w:rPr>
+          <w:rFonts w:ascii="Garamond" w:hAnsi="Garamond"/>
+        </w:rPr>
+        <w:t xml:space="preserve"> </w:t>
+      </w:r>
+      <w:r>
+        <w:rPr>
+          <w:rFonts w:ascii="Garamond" w:hAnsi="Garamond"/>
+          <w:b/>
+        </w:rPr>
+        <w:t xml:space="preserve">State your problem. </w:t>
       </w:r>
       <w:r>
         <w:rPr>
@@ -128,14 +195,15 @@
       <w:r>
         <w:rPr>
           <w:rFonts w:ascii="Garamond" w:hAnsi="Garamond"/>
-        </w:rPr>
-        <w:t xml:space="preserve">3. </w:t>
-      </w:r>
-      <w:r>
-        <w:rPr>
-          <w:rFonts w:ascii="Garamond" w:hAnsi="Garamond"/>
-        </w:rPr>
-        <w:t xml:space="preserve">Re-word this problem using the words “whether or not” and “should.” This statement should not include any bias toward one standpoint over the other.  These are some examples.  </w:t>
+          <w:b/>
+        </w:rPr>
+        <w:t xml:space="preserve">3. Re-word this problem </w:t>
+      </w:r>
+      <w:r>
+        <w:rPr>
+          <w:rFonts w:ascii="Garamond" w:hAnsi="Garamond"/>
+        </w:rPr>
+        <w:t xml:space="preserve">using the words “whether or not” and “should.” This statement should not include any bias toward one standpoint over the other.  These are some examples.  </w:t>
       </w:r>
     </w:p>
     <w:p>
@@ -152,14 +220,12 @@
           <w:rFonts w:ascii="Garamond" w:hAnsi="Garamond"/>
         </w:rPr>
       </w:pPr>
-      <w:proofErr w:type="gramStart"/>
       <w:r>
         <w:rPr>
           <w:rFonts w:ascii="Garamond" w:hAnsi="Garamond"/>
         </w:rPr>
         <w:t>Whether or not corporations should be allowed to write school textbooks.</w:t>
       </w:r>
-      <w:proofErr w:type="gramEnd"/>
     </w:p>
     <w:p>
       <w:pPr>
@@ -168,14 +234,12 @@
           <w:rFonts w:ascii="Garamond" w:hAnsi="Garamond"/>
         </w:rPr>
       </w:pPr>
-      <w:proofErr w:type="gramStart"/>
       <w:r>
         <w:rPr>
           <w:rFonts w:ascii="Garamond" w:hAnsi="Garamond"/>
         </w:rPr>
         <w:t>Whether or not athletes should receive endorsements.</w:t>
       </w:r>
-      <w:proofErr w:type="gramEnd"/>
     </w:p>
     <w:p>
       <w:pPr>
@@ -184,14 +248,12 @@
           <w:rFonts w:ascii="Garamond" w:hAnsi="Garamond"/>
         </w:rPr>
       </w:pPr>
-      <w:proofErr w:type="gramStart"/>
       <w:r>
         <w:rPr>
           <w:rFonts w:ascii="Garamond" w:hAnsi="Garamond"/>
         </w:rPr>
         <w:t>Whether or not you should be able to pay for more selective adoption.</w:t>
       </w:r>
-      <w:proofErr w:type="gramEnd"/>
     </w:p>
     <w:p>
       <w:pPr>
@@ -231,13 +293,52 @@
         <w:rPr>
           <w:rFonts w:ascii="Garamond" w:hAnsi="Garamond"/>
         </w:rPr>
-        <w:t>4.</w:t>
-      </w:r>
-      <w:r>
-        <w:rPr>
-          <w:rFonts w:ascii="Garamond" w:hAnsi="Garamond"/>
-        </w:rPr>
-        <w:tab/>
+        <w:t xml:space="preserve">4. </w:t>
+      </w:r>
+      <w:r>
+        <w:rPr>
+          <w:rFonts w:ascii="Garamond" w:hAnsi="Garamond"/>
+        </w:rPr>
+        <w:t xml:space="preserve">Do some background research into the arguments made on different sides of this controversy. Enter all the articles that you think look interesting into </w:t>
+      </w:r>
+      <w:proofErr w:type="spellStart"/>
+      <w:r>
+        <w:rPr>
+          <w:rFonts w:ascii="Garamond" w:hAnsi="Garamond"/>
+        </w:rPr>
+        <w:t>Zotero</w:t>
+      </w:r>
+      <w:proofErr w:type="spellEnd"/>
+      <w:r>
+        <w:rPr>
+          <w:rFonts w:ascii="Garamond" w:hAnsi="Garamond"/>
+        </w:rPr>
+        <w:t xml:space="preserve"> or Endnote.</w:t>
+      </w:r>
+    </w:p>
+    <w:p>
+      <w:pPr>
+        <w:rPr>
+          <w:rFonts w:ascii="Garamond" w:hAnsi="Garamond"/>
+        </w:rPr>
+      </w:pPr>
+    </w:p>
+    <w:p>
+      <w:pPr>
+        <w:rPr>
+          <w:rFonts w:ascii="Garamond" w:hAnsi="Garamond"/>
+        </w:rPr>
+      </w:pPr>
+      <w:r>
+        <w:rPr>
+          <w:rFonts w:ascii="Garamond" w:hAnsi="Garamond"/>
+        </w:rPr>
+        <w:t xml:space="preserve">5. </w:t>
+      </w:r>
+      <w:r>
+        <w:rPr>
+          <w:rFonts w:ascii="Garamond" w:hAnsi="Garamond"/>
+        </w:rPr>
         <w:t>After doing some background research into the arguments made on different sides of this controversy, write at least three distinct positions that you have seen argued:</w:t>
       </w:r>
     </w:p>
@@ -267,87 +368,93 @@
           <w:rFonts w:ascii="Garamond" w:hAnsi="Garamond"/>
           <w:i/>
         </w:rPr>
-        <w:t xml:space="preserve">If you can’t identify at least three distinct positions within this controversy, reconsider your controversy.  You might need to broaden it. </w:t>
-      </w:r>
-    </w:p>
-    <w:p>
-      <w:pPr>
-        <w:rPr>
-          <w:rFonts w:ascii="Garamond" w:hAnsi="Garamond"/>
-        </w:rPr>
-      </w:pPr>
-    </w:p>
-    <w:p>
-      <w:pPr>
-        <w:rPr>
-          <w:rFonts w:ascii="Garamond" w:hAnsi="Garamond"/>
-        </w:rPr>
-      </w:pPr>
-      <w:r>
-        <w:rPr>
-          <w:rFonts w:ascii="Garamond" w:hAnsi="Garamond"/>
-        </w:rPr>
-        <w:t>5.</w:t>
-      </w:r>
-      <w:r>
-        <w:rPr>
-          <w:rFonts w:ascii="Garamond" w:hAnsi="Garamond"/>
-        </w:rPr>
-        <w:tab/>
-        <w:t>Enter the controversy you have chosen to work with here and email this document to Hannah.</w:t>
-      </w:r>
-    </w:p>
-    <w:p>
-      <w:pPr>
-        <w:rPr>
-          <w:rFonts w:ascii="Garamond" w:hAnsi="Garamond"/>
-        </w:rPr>
-      </w:pPr>
-    </w:p>
-    <w:p>
-      <w:pPr>
-        <w:rPr>
-          <w:rFonts w:ascii="Garamond" w:hAnsi="Garamond"/>
-        </w:rPr>
-      </w:pPr>
-    </w:p>
-    <w:p>
-      <w:pPr>
-        <w:rPr>
-          <w:rFonts w:ascii="Garamond" w:hAnsi="Garamond"/>
-        </w:rPr>
-      </w:pPr>
-    </w:p>
-    <w:p>
-      <w:pPr>
-        <w:rPr>
-          <w:rFonts w:ascii="Garamond" w:hAnsi="Garamond"/>
-        </w:rPr>
-      </w:pPr>
-    </w:p>
-    <w:p>
-      <w:pPr>
-        <w:rPr>
-          <w:rFonts w:ascii="Garamond" w:hAnsi="Garamond"/>
-        </w:rPr>
-      </w:pPr>
-    </w:p>
-    <w:p>
-      <w:pPr>
-        <w:rPr>
-          <w:rFonts w:ascii="Garamond" w:hAnsi="Garamond"/>
-        </w:rPr>
-      </w:pPr>
-    </w:p>
-    <w:p>
-      <w:pPr>
-        <w:jc w:val="right"/>
-        <w:rPr>
-          <w:rFonts w:ascii="Garamond" w:hAnsi="Garamond"/>
-        </w:rPr>
-      </w:pPr>
+        <w:t xml:space="preserve">If you can’t identify at least three distinct positions within this controversy, reconsider your </w:t>
+      </w:r>
       <w:bookmarkStart w:id="0" w:name="_GoBack"/>
       <w:bookmarkEnd w:id="0"/>
+      <w:r>
+        <w:rPr>
+          <w:rFonts w:ascii="Garamond" w:hAnsi="Garamond"/>
+          <w:i/>
+        </w:rPr>
+        <w:t xml:space="preserve">controversy.  You might need to broaden it. </w:t>
+      </w:r>
+    </w:p>
+    <w:p>
+      <w:pPr>
+        <w:rPr>
+          <w:rFonts w:ascii="Garamond" w:hAnsi="Garamond"/>
+        </w:rPr>
+      </w:pPr>
+    </w:p>
+    <w:p>
+      <w:pPr>
+        <w:rPr>
+          <w:rFonts w:ascii="Garamond" w:hAnsi="Garamond"/>
+        </w:rPr>
+      </w:pPr>
+      <w:r>
+        <w:rPr>
+          <w:rFonts w:ascii="Garamond" w:hAnsi="Garamond"/>
+        </w:rPr>
+        <w:t>6. Email</w:t>
+      </w:r>
+      <w:r>
+        <w:rPr>
+          <w:rFonts w:ascii="Garamond" w:hAnsi="Garamond"/>
+        </w:rPr>
+        <w:t xml:space="preserve"> this document to Hannah.</w:t>
+      </w:r>
+    </w:p>
+    <w:p>
+      <w:pPr>
+        <w:rPr>
+          <w:rFonts w:ascii="Garamond" w:hAnsi="Garamond"/>
+        </w:rPr>
+      </w:pPr>
+    </w:p>
+    <w:p>
+      <w:pPr>
+        <w:rPr>
+          <w:rFonts w:ascii="Garamond" w:hAnsi="Garamond"/>
+        </w:rPr>
+      </w:pPr>
+    </w:p>
+    <w:p>
+      <w:pPr>
+        <w:rPr>
+          <w:rFonts w:ascii="Garamond" w:hAnsi="Garamond"/>
+        </w:rPr>
+      </w:pPr>
+    </w:p>
+    <w:p>
+      <w:pPr>
+        <w:rPr>
+          <w:rFonts w:ascii="Garamond" w:hAnsi="Garamond"/>
+        </w:rPr>
+      </w:pPr>
+    </w:p>
+    <w:p>
+      <w:pPr>
+        <w:rPr>
+          <w:rFonts w:ascii="Garamond" w:hAnsi="Garamond"/>
+        </w:rPr>
+      </w:pPr>
+    </w:p>
+    <w:p>
+      <w:pPr>
+        <w:rPr>
+          <w:rFonts w:ascii="Garamond" w:hAnsi="Garamond"/>
+        </w:rPr>
+      </w:pPr>
+    </w:p>
+    <w:p>
+      <w:pPr>
+        <w:jc w:val="right"/>
+        <w:rPr>
+          <w:rFonts w:ascii="Garamond" w:hAnsi="Garamond"/>
+        </w:rPr>
+      </w:pPr>
     </w:p>
     <w:p>
       <w:pPr>
@@ -430,7 +537,7 @@
 </file>
 
 <file path=word/numbering.xml><?xml version="1.0" encoding="utf-8"?>
-<w:numbering xmlns:wpc="http://schemas.microsoft.com/office/word/2010/wordprocessingCanvas" xmlns:mc="http://schemas.openxmlformats.org/markup-compatibility/2006" xmlns:o="urn:schemas-microsoft-com:office:office" xmlns:r="http://schemas.openxmlformats.org/officeDocument/2006/relationships" xmlns:m="http://schemas.openxmlformats.org/officeDocument/2006/math" xmlns:v="urn:schemas-microsoft-com:vml" xmlns:wp14="http://schemas.microsoft.com/office/word/2010/wordprocessingDrawing" xmlns:wp="http://schemas.openxmlformats.org/drawingml/2006/wordprocessingDrawing" xmlns:w10="urn:schemas-microsoft-com:office:word" xmlns:w="http://schemas.openxmlformats.org/wordprocessingml/2006/main" xmlns:w14="http://schemas.microsoft.com/office/word/2010/wordml" xmlns:wpg="http://schemas.microsoft.com/office/word/2010/wordprocessingGroup" xmlns:wpi="http://schemas.microsoft.com/office/word/2010/wordprocessingInk" xmlns:wne="http://schemas.microsoft.com/office/word/2006/wordml" xmlns:wps="http://schemas.microsoft.com/office/word/2010/wordprocessingShape" mc:Ignorable="w14 wp14">
+<w:numbering xmlns:wpc="http://schemas.microsoft.com/office/word/2010/wordprocessingCanvas" xmlns:mo="http://schemas.microsoft.com/office/mac/office/2008/main" xmlns:mc="http://schemas.openxmlformats.org/markup-compatibility/2006" xmlns:mv="urn:schemas-microsoft-com:mac:vml" xmlns:o="urn:schemas-microsoft-com:office:office" xmlns:r="http://schemas.openxmlformats.org/officeDocument/2006/relationships" xmlns:m="http://schemas.openxmlformats.org/officeDocument/2006/math" xmlns:v="urn:schemas-microsoft-com:vml" xmlns:wp14="http://schemas.microsoft.com/office/word/2010/wordprocessingDrawing" xmlns:wp="http://schemas.openxmlformats.org/drawingml/2006/wordprocessingDrawing" xmlns:w10="urn:schemas-microsoft-com:office:word" xmlns:w="http://schemas.openxmlformats.org/wordprocessingml/2006/main" xmlns:w14="http://schemas.microsoft.com/office/word/2010/wordml" xmlns:wpg="http://schemas.microsoft.com/office/word/2010/wordprocessingGroup" xmlns:wpi="http://schemas.microsoft.com/office/word/2010/wordprocessingInk" xmlns:wne="http://schemas.microsoft.com/office/word/2006/wordml" xmlns:wps="http://schemas.microsoft.com/office/word/2010/wordprocessingShape" mc:Ignorable="w14 wp14">
   <w:abstractNum w:abstractNumId="0">
     <w:nsid w:val="084E39D5"/>
     <w:multiLevelType w:val="hybridMultilevel"/>
@@ -564,7 +671,7 @@
     </w:rPrDefault>
     <w:pPrDefault/>
   </w:docDefaults>
-  <w:latentStyles w:defLockedState="0" w:defUIPriority="99" w:defSemiHidden="1" w:defUnhideWhenUsed="1" w:defQFormat="0" w:count="267">
+  <w:latentStyles w:defLockedState="0" w:defUIPriority="99" w:defSemiHidden="1" w:defUnhideWhenUsed="1" w:defQFormat="0" w:count="276">
     <w:lsdException w:name="Normal" w:semiHidden="0" w:uiPriority="0" w:unhideWhenUsed="0" w:qFormat="1"/>
     <w:lsdException w:name="heading 1" w:semiHidden="0" w:uiPriority="9" w:unhideWhenUsed="0" w:qFormat="1"/>
     <w:lsdException w:name="heading 2" w:uiPriority="9" w:qFormat="1"/>
@@ -713,11 +820,15 @@
   </w:style>
   <w:style w:type="character" w:default="1" w:styleId="DefaultParagraphFont">
     <w:name w:val="Default Paragraph Font"/>
+    <w:uiPriority w:val="1"/>
     <w:semiHidden/>
+    <w:unhideWhenUsed/>
   </w:style>
   <w:style w:type="table" w:default="1" w:styleId="TableNormal">
     <w:name w:val="Normal Table"/>
+    <w:uiPriority w:val="99"/>
     <w:semiHidden/>
+    <w:unhideWhenUsed/>
     <w:tblPr>
       <w:tblInd w:w="0" w:type="dxa"/>
       <w:tblCellMar>
@@ -730,13 +841,15 @@
   </w:style>
   <w:style w:type="numbering" w:default="1" w:styleId="NoList">
     <w:name w:val="No List"/>
+    <w:uiPriority w:val="99"/>
     <w:semiHidden/>
+    <w:unhideWhenUsed/>
   </w:style>
 </w:styles>
 </file>
 
 <file path=word/stylesWithEffects.xml><?xml version="1.0" encoding="utf-8"?>
-<w:styles xmlns:wpc="http://schemas.microsoft.com/office/word/2010/wordprocessingCanvas" xmlns:mc="http://schemas.openxmlformats.org/markup-compatibility/2006" xmlns:o="urn:schemas-microsoft-com:office:office" xmlns:r="http://schemas.openxmlformats.org/officeDocument/2006/relationships" xmlns:m="http://schemas.openxmlformats.org/officeDocument/2006/math" xmlns:v="urn:schemas-microsoft-com:vml" xmlns:wp14="http://schemas.microsoft.com/office/word/2010/wordprocessingDrawing" xmlns:wp="http://schemas.openxmlformats.org/drawingml/2006/wordprocessingDrawing" xmlns:w10="urn:schemas-microsoft-com:office:word" xmlns:w="http://schemas.openxmlformats.org/wordprocessingml/2006/main" xmlns:w14="http://schemas.microsoft.com/office/word/2010/wordml" xmlns:wpg="http://schemas.microsoft.com/office/word/2010/wordprocessingGroup" xmlns:wpi="http://schemas.microsoft.com/office/word/2010/wordprocessingInk" xmlns:wne="http://schemas.microsoft.com/office/word/2006/wordml" xmlns:wps="http://schemas.microsoft.com/office/word/2010/wordprocessingShape" mc:Ignorable="w14 wp14">
+<w:styles xmlns:wpc="http://schemas.microsoft.com/office/word/2010/wordprocessingCanvas" xmlns:mo="http://schemas.microsoft.com/office/mac/office/2008/main" xmlns:mc="http://schemas.openxmlformats.org/markup-compatibility/2006" xmlns:mv="urn:schemas-microsoft-com:mac:vml" xmlns:o="urn:schemas-microsoft-com:office:office" xmlns:r="http://schemas.openxmlformats.org/officeDocument/2006/relationships" xmlns:m="http://schemas.openxmlformats.org/officeDocument/2006/math" xmlns:v="urn:schemas-microsoft-com:vml" xmlns:wp14="http://schemas.microsoft.com/office/word/2010/wordprocessingDrawing" xmlns:wp="http://schemas.openxmlformats.org/drawingml/2006/wordprocessingDrawing" xmlns:w10="urn:schemas-microsoft-com:office:word" xmlns:w="http://schemas.openxmlformats.org/wordprocessingml/2006/main" xmlns:w14="http://schemas.microsoft.com/office/word/2010/wordml" xmlns:wpg="http://schemas.microsoft.com/office/word/2010/wordprocessingGroup" xmlns:wpi="http://schemas.microsoft.com/office/word/2010/wordprocessingInk" xmlns:wne="http://schemas.microsoft.com/office/word/2006/wordml" xmlns:wps="http://schemas.microsoft.com/office/word/2010/wordprocessingShape" mc:Ignorable="w14 wp14">
   <w:docDefaults>
     <w:rPrDefault>
       <w:rPr>
@@ -746,7 +859,7 @@
     </w:rPrDefault>
     <w:pPrDefault/>
   </w:docDefaults>
-  <w:latentStyles w:defLockedState="0" w:defUIPriority="99" w:defSemiHidden="1" w:defUnhideWhenUsed="1" w:defQFormat="0" w:count="267">
+  <w:latentStyles w:defLockedState="0" w:defUIPriority="99" w:defSemiHidden="1" w:defUnhideWhenUsed="1" w:defQFormat="0" w:count="276">
     <w:lsdException w:name="Normal" w:semiHidden="0" w:uiPriority="0" w:unhideWhenUsed="0" w:qFormat="1"/>
     <w:lsdException w:name="heading 1" w:semiHidden="0" w:uiPriority="9" w:unhideWhenUsed="0" w:qFormat="1"/>
     <w:lsdException w:name="heading 2" w:uiPriority="9" w:qFormat="1"/>
@@ -895,11 +1008,15 @@
   </w:style>
   <w:style w:type="character" w:default="1" w:styleId="DefaultParagraphFont">
     <w:name w:val="Default Paragraph Font"/>
+    <w:uiPriority w:val="1"/>
     <w:semiHidden/>
+    <w:unhideWhenUsed/>
   </w:style>
   <w:style w:type="table" w:default="1" w:styleId="TableNormal">
     <w:name w:val="Normal Table"/>
+    <w:uiPriority w:val="99"/>
     <w:semiHidden/>
+    <w:unhideWhenUsed/>
     <w:tblPr>
       <w:tblInd w:w="0" w:type="dxa"/>
       <w:tblCellMar>
@@ -912,7 +1029,9 @@
   </w:style>
   <w:style w:type="numbering" w:default="1" w:styleId="NoList">
     <w:name w:val="No List"/>
+    <w:uiPriority w:val="99"/>
     <w:semiHidden/>
+    <w:unhideWhenUsed/>
   </w:style>
 </w:styles>
 </file>
@@ -1207,7 +1326,7 @@
 </file>
 
 <file path=customXml/itemProps1.xml><?xml version="1.0" encoding="utf-8"?>
-<ds:datastoreItem xmlns:ds="http://schemas.openxmlformats.org/officeDocument/2006/customXml" ds:itemID="{3223F31A-46E3-4636-8AD1-D8D7A318018B}">
+<ds:datastoreItem xmlns:ds="http://schemas.openxmlformats.org/officeDocument/2006/customXml" ds:itemID="{2725DEA9-8F66-9542-BEFB-76A24AA841A5}">
   <ds:schemaRefs>
     <ds:schemaRef ds:uri="http://schemas.openxmlformats.org/officeDocument/2006/bibliography"/>
   </ds:schemaRefs>

</xml_diff>